<commit_message>
Programming / Updates to binary tree
</commit_message>
<xml_diff>
--- a/Programming_C&C++/ASD_PSet1/Report_1_v39.docx
+++ b/Programming_C&C++/ASD_PSet1/Report_1_v39.docx
@@ -711,7 +711,21 @@
           <w:sz w:val="28"/>
           <w:szCs w:val="28"/>
         </w:rPr>
-        <w:t>викл. Древаль М.М.</w:t>
+        <w:t xml:space="preserve">викл. </w:t>
+      </w:r>
+      <w:r>
+        <w:rPr>
+          <w:sz w:val="28"/>
+          <w:szCs w:val="28"/>
+        </w:rPr>
+        <w:t>Шолохов О.В</w:t>
+      </w:r>
+      <w:r>
+        <w:rPr>
+          <w:sz w:val="28"/>
+          <w:szCs w:val="28"/>
+        </w:rPr>
+        <w:t>.</w:t>
       </w:r>
     </w:p>
     <w:p>
@@ -913,6 +927,8 @@
           <w:szCs w:val="28"/>
         </w:rPr>
       </w:pPr>
+      <w:bookmarkStart w:id="0" w:name="_GoBack"/>
+      <w:bookmarkEnd w:id="0"/>
     </w:p>
     <w:p>
       <w:pPr>
@@ -1310,7 +1326,15 @@
         <w:t>typedef</w:t>
       </w:r>
       <w:r>
-        <w:t xml:space="preserve"> std::tuple&lt;</w:t>
+        <w:t xml:space="preserve"> </w:t>
+      </w:r>
+      <w:proofErr w:type="gramStart"/>
+      <w:r>
+        <w:t>std::</w:t>
+      </w:r>
+      <w:proofErr w:type="gramEnd"/>
+      <w:r>
+        <w:t>tuple&lt;</w:t>
       </w:r>
       <w:r>
         <w:rPr>
@@ -1355,7 +1379,15 @@
         <w:t>operator</w:t>
       </w:r>
       <w:r>
-        <w:t xml:space="preserve"> &lt; ( Mandragora a, Mandragora b );</w:t>
+        <w:t xml:space="preserve"> &lt; </w:t>
+      </w:r>
+      <w:proofErr w:type="gramStart"/>
+      <w:r>
+        <w:t>( Mandragora</w:t>
+      </w:r>
+      <w:proofErr w:type="gramEnd"/>
+      <w:r>
+        <w:t xml:space="preserve"> a, Mandragora b );</w:t>
       </w:r>
     </w:p>
     <w:p>
@@ -1393,7 +1425,15 @@
         <w:t>int</w:t>
       </w:r>
       <w:r>
-        <w:t xml:space="preserve"> main(){</w:t>
+        <w:t xml:space="preserve"> </w:t>
+      </w:r>
+      <w:proofErr w:type="gramStart"/>
+      <w:r>
+        <w:t>main(</w:t>
+      </w:r>
+      <w:proofErr w:type="gramEnd"/>
+      <w:r>
+        <w:t>){</w:t>
       </w:r>
     </w:p>
     <w:p>
@@ -1456,8 +1496,13 @@
         </w:rPr>
         <w:t xml:space="preserve">    </w:t>
       </w:r>
-      <w:r>
-        <w:t xml:space="preserve">std::cout &lt;&lt; </w:t>
+      <w:proofErr w:type="gramStart"/>
+      <w:r>
+        <w:t>std::</w:t>
+      </w:r>
+      <w:proofErr w:type="gramEnd"/>
+      <w:r>
+        <w:t xml:space="preserve">cout &lt;&lt; </w:t>
       </w:r>
       <w:r>
         <w:rPr>
@@ -1499,11 +1544,19 @@
         </w:rPr>
         <w:t xml:space="preserve">    </w:t>
       </w:r>
+      <w:proofErr w:type="gramStart"/>
       <w:r>
         <w:rPr>
           <w:rStyle w:val="s5"/>
         </w:rPr>
-        <w:t xml:space="preserve">std::cout &lt;&lt; </w:t>
+        <w:t>std::</w:t>
+      </w:r>
+      <w:proofErr w:type="gramEnd"/>
+      <w:r>
+        <w:rPr>
+          <w:rStyle w:val="s5"/>
+        </w:rPr>
+        <w:t xml:space="preserve">cout &lt;&lt; </w:t>
       </w:r>
       <w:r>
         <w:t>"Deleting Non-Terminal node (23) \n"</w:t>
@@ -1573,11 +1626,19 @@
         </w:rPr>
         <w:t xml:space="preserve">    </w:t>
       </w:r>
+      <w:proofErr w:type="gramStart"/>
       <w:r>
         <w:rPr>
           <w:rStyle w:val="s5"/>
         </w:rPr>
-        <w:t xml:space="preserve">std::cout &lt;&lt; </w:t>
+        <w:t>std::</w:t>
+      </w:r>
+      <w:proofErr w:type="gramEnd"/>
+      <w:r>
+        <w:rPr>
+          <w:rStyle w:val="s5"/>
+        </w:rPr>
+        <w:t xml:space="preserve">cout &lt;&lt; </w:t>
       </w:r>
       <w:r>
         <w:t>"Insert New node (23) witha different value. \n"</w:t>
@@ -1600,7 +1661,15 @@
         <w:t xml:space="preserve">    </w:t>
       </w:r>
       <w:r>
-        <w:t>Tree.insert(std::make_tuple(</w:t>
+        <w:t>Tree.insert(</w:t>
+      </w:r>
+      <w:proofErr w:type="gramStart"/>
+      <w:r>
+        <w:t>std::</w:t>
+      </w:r>
+      <w:proofErr w:type="gramEnd"/>
+      <w:r>
+        <w:t>make_tuple(</w:t>
       </w:r>
       <w:r>
         <w:rPr>
@@ -1662,11 +1731,19 @@
         </w:rPr>
         <w:t xml:space="preserve">    </w:t>
       </w:r>
+      <w:proofErr w:type="gramStart"/>
       <w:r>
         <w:rPr>
           <w:rStyle w:val="s5"/>
         </w:rPr>
-        <w:t xml:space="preserve">std::cout &lt;&lt; </w:t>
+        <w:t>std::</w:t>
+      </w:r>
+      <w:proofErr w:type="gramEnd"/>
+      <w:r>
+        <w:rPr>
+          <w:rStyle w:val="s5"/>
+        </w:rPr>
+        <w:t xml:space="preserve">cout &lt;&lt; </w:t>
       </w:r>
       <w:r>
         <w:t>"Left Rotation of node 20 \n"</w:t>
@@ -1689,7 +1766,15 @@
         <w:t xml:space="preserve">    </w:t>
       </w:r>
       <w:r>
-        <w:t>Tree.rotate_left(Tree.find(</w:t>
+        <w:t>Tree.rotate_</w:t>
+      </w:r>
+      <w:proofErr w:type="gramStart"/>
+      <w:r>
+        <w:t>left(</w:t>
+      </w:r>
+      <w:proofErr w:type="gramEnd"/>
+      <w:r>
+        <w:t>Tree.find(</w:t>
       </w:r>
       <w:r>
         <w:rPr>
@@ -1737,11 +1822,19 @@
         </w:rPr>
         <w:t xml:space="preserve">    </w:t>
       </w:r>
+      <w:proofErr w:type="gramStart"/>
       <w:r>
         <w:rPr>
           <w:rStyle w:val="s5"/>
         </w:rPr>
-        <w:t xml:space="preserve">std::cout &lt;&lt; </w:t>
+        <w:t>std::</w:t>
+      </w:r>
+      <w:proofErr w:type="gramEnd"/>
+      <w:r>
+        <w:rPr>
+          <w:rStyle w:val="s5"/>
+        </w:rPr>
+        <w:t xml:space="preserve">cout &lt;&lt; </w:t>
       </w:r>
       <w:r>
         <w:t>"Right Rotation of node 25 \n"</w:t>
@@ -1764,7 +1857,15 @@
         <w:t xml:space="preserve">    </w:t>
       </w:r>
       <w:r>
-        <w:t>Tree.rotate_right(Tree.find(</w:t>
+        <w:t>Tree.rotate_</w:t>
+      </w:r>
+      <w:proofErr w:type="gramStart"/>
+      <w:r>
+        <w:t>right(</w:t>
+      </w:r>
+      <w:proofErr w:type="gramEnd"/>
+      <w:r>
+        <w:t>Tree.find(</w:t>
       </w:r>
       <w:r>
         <w:rPr>
@@ -1811,11 +1912,19 @@
         </w:rPr>
         <w:t xml:space="preserve">    </w:t>
       </w:r>
+      <w:proofErr w:type="gramStart"/>
       <w:r>
         <w:rPr>
           <w:rStyle w:val="s5"/>
         </w:rPr>
-        <w:t xml:space="preserve">std::cout &lt;&lt; </w:t>
+        <w:t>std::</w:t>
+      </w:r>
+      <w:proofErr w:type="gramEnd"/>
+      <w:r>
+        <w:rPr>
+          <w:rStyle w:val="s5"/>
+        </w:rPr>
+        <w:t xml:space="preserve">cout &lt;&lt; </w:t>
       </w:r>
       <w:r>
         <w:t>"Right Left (Double Right) Rotation of node 28 \n"</w:t>
@@ -1838,7 +1947,15 @@
         <w:t xml:space="preserve">    </w:t>
       </w:r>
       <w:r>
-        <w:t>Tree.rotate_right_left(Tree.find(</w:t>
+        <w:t>Tree.rotate_right_</w:t>
+      </w:r>
+      <w:proofErr w:type="gramStart"/>
+      <w:r>
+        <w:t>left(</w:t>
+      </w:r>
+      <w:proofErr w:type="gramEnd"/>
+      <w:r>
+        <w:t>Tree.find(</w:t>
       </w:r>
       <w:r>
         <w:rPr>
@@ -1881,11 +1998,19 @@
         <w:lastRenderedPageBreak/>
         <w:t xml:space="preserve">    </w:t>
       </w:r>
+      <w:proofErr w:type="gramStart"/>
       <w:r>
         <w:rPr>
           <w:rStyle w:val="s5"/>
         </w:rPr>
-        <w:t xml:space="preserve">std::cout &lt;&lt; </w:t>
+        <w:t>std::</w:t>
+      </w:r>
+      <w:proofErr w:type="gramEnd"/>
+      <w:r>
+        <w:rPr>
+          <w:rStyle w:val="s5"/>
+        </w:rPr>
+        <w:t xml:space="preserve">cout &lt;&lt; </w:t>
       </w:r>
       <w:r>
         <w:t>"Left Right (Double Left) 8 \n"</w:t>
@@ -1908,7 +2033,15 @@
         <w:t xml:space="preserve">    </w:t>
       </w:r>
       <w:r>
-        <w:t>Tree.rotate_left_right(Tree.find(</w:t>
+        <w:t>Tree.rotate_left_</w:t>
+      </w:r>
+      <w:proofErr w:type="gramStart"/>
+      <w:r>
+        <w:t>right(</w:t>
+      </w:r>
+      <w:proofErr w:type="gramEnd"/>
+      <w:r>
+        <w:t>Tree.find(</w:t>
       </w:r>
       <w:r>
         <w:rPr>
@@ -1950,11 +2083,19 @@
         </w:rPr>
         <w:t xml:space="preserve">    </w:t>
       </w:r>
+      <w:proofErr w:type="gramStart"/>
       <w:r>
         <w:rPr>
           <w:rStyle w:val="s5"/>
         </w:rPr>
-        <w:t xml:space="preserve">std::cout &lt;&lt; </w:t>
+        <w:t>std::</w:t>
+      </w:r>
+      <w:proofErr w:type="gramEnd"/>
+      <w:r>
+        <w:rPr>
+          <w:rStyle w:val="s5"/>
+        </w:rPr>
+        <w:t xml:space="preserve">cout &lt;&lt; </w:t>
       </w:r>
       <w:r>
         <w:t>"Balancing tree manually \n"</w:t>
@@ -1982,7 +2123,15 @@
         <w:t xml:space="preserve">    </w:t>
       </w:r>
       <w:r>
-        <w:t>Tree.rotate_right(Tree.find(</w:t>
+        <w:t>Tree.rotate_</w:t>
+      </w:r>
+      <w:proofErr w:type="gramStart"/>
+      <w:r>
+        <w:t>right(</w:t>
+      </w:r>
+      <w:proofErr w:type="gramEnd"/>
+      <w:r>
+        <w:t>Tree.find(</w:t>
       </w:r>
       <w:r>
         <w:rPr>
@@ -2010,7 +2159,15 @@
         <w:t xml:space="preserve">    </w:t>
       </w:r>
       <w:r>
-        <w:t>Tree.rotate_right(Tree.find(</w:t>
+        <w:t>Tree.rotate_</w:t>
+      </w:r>
+      <w:proofErr w:type="gramStart"/>
+      <w:r>
+        <w:t>right(</w:t>
+      </w:r>
+      <w:proofErr w:type="gramEnd"/>
+      <w:r>
+        <w:t>Tree.find(</w:t>
       </w:r>
       <w:r>
         <w:rPr>
@@ -2033,7 +2190,15 @@
         <w:t xml:space="preserve">    </w:t>
       </w:r>
       <w:r>
-        <w:t>Tree.rotate_left_right(Tree.find(</w:t>
+        <w:t>Tree.rotate_left_</w:t>
+      </w:r>
+      <w:proofErr w:type="gramStart"/>
+      <w:r>
+        <w:t>right(</w:t>
+      </w:r>
+      <w:proofErr w:type="gramEnd"/>
+      <w:r>
+        <w:t>Tree.find(</w:t>
       </w:r>
       <w:r>
         <w:rPr>
@@ -2134,7 +2299,15 @@
         <w:t> </w:t>
       </w:r>
       <w:r>
-        <w:t>* Loads Data From File.</w:t>
+        <w:t xml:space="preserve">* Loads Data </w:t>
+      </w:r>
+      <w:proofErr w:type="gramStart"/>
+      <w:r>
+        <w:t>From</w:t>
+      </w:r>
+      <w:proofErr w:type="gramEnd"/>
+      <w:r>
+        <w:t xml:space="preserve"> File.</w:t>
       </w:r>
     </w:p>
     <w:p>
@@ -2162,8 +2335,13 @@
         <w:t>void</w:t>
       </w:r>
       <w:r>
-        <w:t xml:space="preserve"> loadHarryPotterData(BinaryTree&lt;Mandragora&gt;* Tree){</w:t>
-      </w:r>
+        <w:t xml:space="preserve"> loadHarryPotterData(BinaryTree&lt;Mandragora&gt;* </w:t>
+      </w:r>
+      <w:proofErr w:type="gramStart"/>
+      <w:r>
+        <w:t>Tree){</w:t>
+      </w:r>
+      <w:proofErr w:type="gramEnd"/>
     </w:p>
     <w:p>
       <w:pPr>
@@ -2175,8 +2353,13 @@
         </w:rPr>
         <w:t xml:space="preserve">    </w:t>
       </w:r>
-      <w:r>
-        <w:t xml:space="preserve">std::ifstream source( </w:t>
+      <w:proofErr w:type="gramStart"/>
+      <w:r>
+        <w:t>std::</w:t>
+      </w:r>
+      <w:proofErr w:type="gramEnd"/>
+      <w:r>
+        <w:t xml:space="preserve">ifstream source( </w:t>
       </w:r>
       <w:r>
         <w:rPr>
@@ -2210,7 +2393,15 @@
         <w:t>if</w:t>
       </w:r>
       <w:r>
-        <w:t xml:space="preserve"> ( !source.good() ){</w:t>
+        <w:t xml:space="preserve"> </w:t>
+      </w:r>
+      <w:proofErr w:type="gramStart"/>
+      <w:r>
+        <w:t>( !source</w:t>
+      </w:r>
+      <w:proofErr w:type="gramEnd"/>
+      <w:r>
+        <w:t>.good() ){</w:t>
       </w:r>
     </w:p>
     <w:p>
@@ -2262,8 +2453,13 @@
         </w:rPr>
         <w:t xml:space="preserve">    </w:t>
       </w:r>
-      <w:r>
-        <w:t>std::string line;</w:t>
+      <w:proofErr w:type="gramStart"/>
+      <w:r>
+        <w:t>std::</w:t>
+      </w:r>
+      <w:proofErr w:type="gramEnd"/>
+      <w:r>
+        <w:t>string line;</w:t>
       </w:r>
     </w:p>
     <w:p>
@@ -2281,6 +2477,7 @@
         </w:rPr>
         <w:t xml:space="preserve">    </w:t>
       </w:r>
+      <w:proofErr w:type="gramStart"/>
       <w:r>
         <w:rPr>
           <w:rStyle w:val="s4"/>
@@ -2288,7 +2485,11 @@
         <w:t>while</w:t>
       </w:r>
       <w:r>
-        <w:t>( std::getline( source, line ) ){</w:t>
+        <w:t>( std::</w:t>
+      </w:r>
+      <w:proofErr w:type="gramEnd"/>
+      <w:r>
+        <w:t>getline( source, line ) ){</w:t>
       </w:r>
     </w:p>
     <w:p>
@@ -2308,7 +2509,15 @@
         <w:t>int</w:t>
       </w:r>
       <w:r>
-        <w:t xml:space="preserve"> space_position( line.find(</w:t>
+        <w:t xml:space="preserve"> space_</w:t>
+      </w:r>
+      <w:proofErr w:type="gramStart"/>
+      <w:r>
+        <w:t>position( line</w:t>
+      </w:r>
+      <w:proofErr w:type="gramEnd"/>
+      <w:r>
+        <w:t>.find(</w:t>
       </w:r>
       <w:r>
         <w:rPr>
@@ -2337,7 +2546,15 @@
         <w:t>if</w:t>
       </w:r>
       <w:r>
-        <w:t xml:space="preserve"> ( space_position == -</w:t>
+        <w:t xml:space="preserve"> </w:t>
+      </w:r>
+      <w:proofErr w:type="gramStart"/>
+      <w:r>
+        <w:t>( space</w:t>
+      </w:r>
+      <w:proofErr w:type="gramEnd"/>
+      <w:r>
+        <w:t>_position == -</w:t>
       </w:r>
       <w:r>
         <w:rPr>
@@ -2409,8 +2626,13 @@
         <w:t xml:space="preserve">        </w:t>
       </w:r>
       <w:r>
-        <w:t>Tree-&gt;insert(</w:t>
-      </w:r>
+        <w:t>Tree-&gt;</w:t>
+      </w:r>
+      <w:proofErr w:type="gramStart"/>
+      <w:r>
+        <w:t>insert(</w:t>
+      </w:r>
+      <w:proofErr w:type="gramEnd"/>
     </w:p>
     <w:p>
       <w:pPr>
@@ -2422,8 +2644,13 @@
         </w:rPr>
         <w:t xml:space="preserve">            </w:t>
       </w:r>
-      <w:r>
-        <w:t>std::make_tuple(</w:t>
+      <w:proofErr w:type="gramStart"/>
+      <w:r>
+        <w:t>std::</w:t>
+      </w:r>
+      <w:proofErr w:type="gramEnd"/>
+      <w:r>
+        <w:t>make_tuple(</w:t>
       </w:r>
     </w:p>
     <w:p>
@@ -2453,8 +2680,13 @@
         </w:rPr>
         <w:t xml:space="preserve">                </w:t>
       </w:r>
-      <w:r>
-        <w:t xml:space="preserve">std::stoi( line.substr( </w:t>
+      <w:proofErr w:type="gramStart"/>
+      <w:r>
+        <w:t>std::</w:t>
+      </w:r>
+      <w:proofErr w:type="gramEnd"/>
+      <w:r>
+        <w:t xml:space="preserve">stoi( line.substr( </w:t>
       </w:r>
       <w:r>
         <w:rPr>
@@ -2491,8 +2723,13 @@
         </w:rPr>
         <w:t xml:space="preserve">                </w:t>
       </w:r>
-      <w:r>
-        <w:t>line.substr(space_position+</w:t>
+      <w:proofErr w:type="gramStart"/>
+      <w:r>
+        <w:t>line.substr</w:t>
+      </w:r>
+      <w:proofErr w:type="gramEnd"/>
+      <w:r>
+        <w:t>(space_position+</w:t>
       </w:r>
       <w:r>
         <w:rPr>
@@ -2561,8 +2798,13 @@
         </w:rPr>
         <w:t xml:space="preserve">    </w:t>
       </w:r>
-      <w:r>
-        <w:t>source.close();</w:t>
+      <w:proofErr w:type="gramStart"/>
+      <w:r>
+        <w:t>source.close</w:t>
+      </w:r>
+      <w:proofErr w:type="gramEnd"/>
+      <w:r>
+        <w:t>();</w:t>
       </w:r>
     </w:p>
     <w:p>
@@ -2629,7 +2871,15 @@
         <w:t xml:space="preserve">  </w:t>
       </w:r>
       <w:r>
-        <w:t>@used in Tree::insert</w:t>
+        <w:t xml:space="preserve">@used in </w:t>
+      </w:r>
+      <w:proofErr w:type="gramStart"/>
+      <w:r>
+        <w:t>Tree::</w:t>
+      </w:r>
+      <w:proofErr w:type="gramEnd"/>
+      <w:r>
+        <w:t>insert</w:t>
       </w:r>
     </w:p>
     <w:p>
@@ -2666,7 +2916,15 @@
         <w:t>operator</w:t>
       </w:r>
       <w:r>
-        <w:t xml:space="preserve"> &lt; ( Mandragora a, Mandragora b ){</w:t>
+        <w:t xml:space="preserve"> &lt; </w:t>
+      </w:r>
+      <w:proofErr w:type="gramStart"/>
+      <w:r>
+        <w:t>( Mandragora</w:t>
+      </w:r>
+      <w:proofErr w:type="gramEnd"/>
+      <w:r>
+        <w:t xml:space="preserve"> a, Mandragora b ){</w:t>
       </w:r>
     </w:p>
     <w:p>
@@ -2686,7 +2944,15 @@
         <w:t>if</w:t>
       </w:r>
       <w:r>
-        <w:t xml:space="preserve"> ( std::get&lt;</w:t>
+        <w:t xml:space="preserve"> </w:t>
+      </w:r>
+      <w:proofErr w:type="gramStart"/>
+      <w:r>
+        <w:t>( std::</w:t>
+      </w:r>
+      <w:proofErr w:type="gramEnd"/>
+      <w:r>
+        <w:t>get&lt;</w:t>
       </w:r>
       <w:r>
         <w:rPr>
@@ -2724,7 +2990,15 @@
         <w:t>return</w:t>
       </w:r>
       <w:r>
-        <w:t xml:space="preserve"> std::get&lt;</w:t>
+        <w:t xml:space="preserve"> </w:t>
+      </w:r>
+      <w:proofErr w:type="gramStart"/>
+      <w:r>
+        <w:t>std::</w:t>
+      </w:r>
+      <w:proofErr w:type="gramEnd"/>
+      <w:r>
+        <w:t>get&lt;</w:t>
       </w:r>
       <w:r>
         <w:rPr>
@@ -2868,7 +3142,15 @@
         <w:t>int</w:t>
       </w:r>
       <w:r>
-        <w:t xml:space="preserve"> BinaryTree&lt;Mandragora&gt;::value(BinaryTree&lt;Mandragora&gt;::Node* node) {</w:t>
+        <w:t xml:space="preserve"> BinaryTree&lt;Mandragora</w:t>
+      </w:r>
+      <w:proofErr w:type="gramStart"/>
+      <w:r>
+        <w:t>&gt;::</w:t>
+      </w:r>
+      <w:proofErr w:type="gramEnd"/>
+      <w:r>
+        <w:t>value(BinaryTree&lt;Mandragora&gt;::Node* node) {</w:t>
       </w:r>
     </w:p>
     <w:p>
@@ -2914,7 +3196,15 @@
         <w:t>return</w:t>
       </w:r>
       <w:r>
-        <w:t xml:space="preserve"> std::get&lt;</w:t>
+        <w:t xml:space="preserve"> </w:t>
+      </w:r>
+      <w:proofErr w:type="gramStart"/>
+      <w:r>
+        <w:t>std::</w:t>
+      </w:r>
+      <w:proofErr w:type="gramEnd"/>
+      <w:r>
+        <w:t>get&lt;</w:t>
       </w:r>
       <w:r>
         <w:rPr>
@@ -4195,10 +4485,38 @@
         <w:ind w:left="90"/>
       </w:pPr>
       <w:r>
-        <w:t xml:space="preserve">Наслідком лабораторної роботи, є отримані базові навички з використання структури даних бінарне дерево, знання про базові операції повороту вузлів дерева, вставок та видалень. Отримані знання про переваги та недоліки данної структури данних, їх варіацій. </w:t>
-      </w:r>
-      <w:bookmarkStart w:id="0" w:name="_GoBack"/>
-      <w:bookmarkEnd w:id="0"/>
+        <w:t>Наслідком лабораторної роботи, є отримані базові навички з використання структури даних бінарне дерево</w:t>
+      </w:r>
+      <w:r>
+        <w:t xml:space="preserve"> пошуку</w:t>
+      </w:r>
+      <w:r>
+        <w:t>, знання про базові операції повороту вузлів дерева, вставок та видалень</w:t>
+      </w:r>
+      <w:r>
+        <w:rPr>
+          <w:lang w:val="en-US"/>
+        </w:rPr>
+        <w:t xml:space="preserve">, </w:t>
+      </w:r>
+      <w:r>
+        <w:t>о</w:t>
+      </w:r>
+      <w:r>
+        <w:t xml:space="preserve">тримані знання про переваги та недоліки </w:t>
+      </w:r>
+      <w:r>
+        <w:t>цієї структури дан</w:t>
+      </w:r>
+      <w:r>
+        <w:t>н</w:t>
+      </w:r>
+      <w:r>
+        <w:t>их</w:t>
+      </w:r>
+      <w:r>
+        <w:t xml:space="preserve">. </w:t>
+      </w:r>
     </w:p>
     <w:p>
       <w:pPr>
@@ -6976,7 +7294,7 @@
 </file>
 
 <file path=customXml/itemProps1.xml><?xml version="1.0" encoding="utf-8"?>
-<ds:datastoreItem xmlns:ds="http://schemas.openxmlformats.org/officeDocument/2006/customXml" ds:itemID="{B5AC98F6-C4E8-5F43-82BD-B0642344BAE3}">
+<ds:datastoreItem xmlns:ds="http://schemas.openxmlformats.org/officeDocument/2006/customXml" ds:itemID="{636DB30F-6DF9-7748-885C-242D27BBCC0F}">
   <ds:schemaRefs>
     <ds:schemaRef ds:uri="http://schemas.openxmlformats.org/officeDocument/2006/bibliography"/>
   </ds:schemaRefs>

</xml_diff>